<commit_message>
210113: update slide va code firmware
</commit_message>
<xml_diff>
--- a/documents/20201214_Nguyễn Tuấn Anh_Báo cáo tuần 18.docx
+++ b/documents/20201214_Nguyễn Tuấn Anh_Báo cáo tuần 18.docx
@@ -5748,10 +5748,10 @@
           <w:noProof/>
         </w:rPr>
         <w:drawing>
-          <wp:inline distT="0" distB="0" distL="0" distR="0" wp14:anchorId="32D93F60" wp14:editId="73E7705D">
-            <wp:extent cx="5943600" cy="2414270"/>
-            <wp:effectExtent l="0" t="0" r="0" b="5080"/>
-            <wp:docPr id="20" name="Picture 20"/>
+          <wp:inline distT="0" distB="0" distL="0" distR="0" wp14:anchorId="2A1CFA55" wp14:editId="3CB58DD6">
+            <wp:extent cx="5943600" cy="2369820"/>
+            <wp:effectExtent l="0" t="0" r="0" b="0"/>
+            <wp:docPr id="13" name="Picture 13"/>
             <wp:cNvGraphicFramePr>
               <a:graphicFrameLocks xmlns:a="http://schemas.openxmlformats.org/drawingml/2006/main" noChangeAspect="1"/>
             </wp:cNvGraphicFramePr>
@@ -5771,7 +5771,7 @@
                   <pic:spPr>
                     <a:xfrm>
                       <a:off x="0" y="0"/>
-                      <a:ext cx="5943600" cy="2414270"/>
+                      <a:ext cx="5943600" cy="2369820"/>
                     </a:xfrm>
                     <a:prstGeom prst="rect">
                       <a:avLst/>
@@ -6763,8 +6763,18 @@
           <w:szCs w:val="28"/>
           <w:lang w:val="en-US"/>
         </w:rPr>
-        <w:t>32-bit RISC CPU: Tensilica Xtensa LX106 running at 80 MHz</w:t>
-      </w:r>
+        <w:t xml:space="preserve">32-bit RISC CPU: Tensilica Xtensa LX106 running at 80 </w:t>
+      </w:r>
+      <w:proofErr w:type="gramStart"/>
+      <w:r>
+        <w:rPr>
+          <w:sz w:val="28"/>
+          <w:szCs w:val="28"/>
+          <w:lang w:val="en-US"/>
+        </w:rPr>
+        <w:t>MHz</w:t>
+      </w:r>
+      <w:proofErr w:type="gramEnd"/>
     </w:p>
     <w:p>
       <w:pPr>

</xml_diff>